<commit_message>
Validando hipóteses com análise bivariada
</commit_message>
<xml_diff>
--- a/docs/Project_description.docx
+++ b/docs/Project_description.docx
@@ -1,6 +1,6 @@
 
 <file path=word/document.xml><?xml version="1.0" encoding="utf-8"?>
-<w:document xmlns:wpc="http://schemas.microsoft.com/office/word/2010/wordprocessingCanvas" xmlns:cx="http://schemas.microsoft.com/office/drawing/2014/chartex" xmlns:cx1="http://schemas.microsoft.com/office/drawing/2015/9/8/chartex" xmlns:cx2="http://schemas.microsoft.com/office/drawing/2015/10/21/chartex" xmlns:cx3="http://schemas.microsoft.com/office/drawing/2016/5/9/chartex" xmlns:cx4="http://schemas.microsoft.com/office/drawing/2016/5/10/chartex" xmlns:cx5="http://schemas.microsoft.com/office/drawing/2016/5/11/chartex" xmlns:cx6="http://schemas.microsoft.com/office/drawing/2016/5/12/chartex" xmlns:cx7="http://schemas.microsoft.com/office/drawing/2016/5/13/chartex" xmlns:cx8="http://schemas.microsoft.com/office/drawing/2016/5/14/chartex" xmlns:mc="http://schemas.openxmlformats.org/markup-compatibility/2006" xmlns:aink="http://schemas.microsoft.com/office/drawing/2016/ink" xmlns:am3d="http://schemas.microsoft.com/office/drawing/2017/model3d" xmlns:o="urn:schemas-microsoft-com:office:office" xmlns:r="http://schemas.openxmlformats.org/officeDocument/2006/relationships" xmlns:m="http://schemas.openxmlformats.org/officeDocument/2006/math" xmlns:v="urn:schemas-microsoft-com:vml" xmlns:wp14="http://schemas.microsoft.com/office/word/2010/wordprocessingDrawing" xmlns:wp="http://schemas.openxmlformats.org/drawingml/2006/wordprocessingDrawing" xmlns:w10="urn:schemas-microsoft-com:office:word" xmlns:w="http://schemas.openxmlformats.org/wordprocessingml/2006/main" xmlns:w14="http://schemas.microsoft.com/office/word/2010/wordml" xmlns:w15="http://schemas.microsoft.com/office/word/2012/wordml" xmlns:w16cex="http://schemas.microsoft.com/office/word/2018/wordml/cex" xmlns:w16cid="http://schemas.microsoft.com/office/word/2016/wordml/cid" xmlns:w16="http://schemas.microsoft.com/office/word/2018/wordml" xmlns:w16sdtdh="http://schemas.microsoft.com/office/word/2020/wordml/sdtdatahash" xmlns:w16se="http://schemas.microsoft.com/office/word/2015/wordml/symex" xmlns:wpg="http://schemas.microsoft.com/office/word/2010/wordprocessingGroup" xmlns:wpi="http://schemas.microsoft.com/office/word/2010/wordprocessingInk" xmlns:wne="http://schemas.microsoft.com/office/word/2006/wordml" xmlns:wps="http://schemas.microsoft.com/office/word/2010/wordprocessingShape" mc:Ignorable="w14 w15 w16se w16cid w16 w16cex w16sdtdh wp14">
+<w:document xmlns:wpc="http://schemas.microsoft.com/office/word/2010/wordprocessingCanvas" xmlns:cx="http://schemas.microsoft.com/office/drawing/2014/chartex" xmlns:cx1="http://schemas.microsoft.com/office/drawing/2015/9/8/chartex" xmlns:cx2="http://schemas.microsoft.com/office/drawing/2015/10/21/chartex" xmlns:cx3="http://schemas.microsoft.com/office/drawing/2016/5/9/chartex" xmlns:cx4="http://schemas.microsoft.com/office/drawing/2016/5/10/chartex" xmlns:cx5="http://schemas.microsoft.com/office/drawing/2016/5/11/chartex" xmlns:cx6="http://schemas.microsoft.com/office/drawing/2016/5/12/chartex" xmlns:cx7="http://schemas.microsoft.com/office/drawing/2016/5/13/chartex" xmlns:cx8="http://schemas.microsoft.com/office/drawing/2016/5/14/chartex" xmlns:mc="http://schemas.openxmlformats.org/markup-compatibility/2006" xmlns:aink="http://schemas.microsoft.com/office/drawing/2016/ink" xmlns:am3d="http://schemas.microsoft.com/office/drawing/2017/model3d" xmlns:o="urn:schemas-microsoft-com:office:office" xmlns:oel="http://schemas.microsoft.com/office/2019/extlst" xmlns:r="http://schemas.openxmlformats.org/officeDocument/2006/relationships" xmlns:m="http://schemas.openxmlformats.org/officeDocument/2006/math" xmlns:v="urn:schemas-microsoft-com:vml" xmlns:wp14="http://schemas.microsoft.com/office/word/2010/wordprocessingDrawing" xmlns:wp="http://schemas.openxmlformats.org/drawingml/2006/wordprocessingDrawing" xmlns:w10="urn:schemas-microsoft-com:office:word" xmlns:w="http://schemas.openxmlformats.org/wordprocessingml/2006/main" xmlns:w14="http://schemas.microsoft.com/office/word/2010/wordml" xmlns:w15="http://schemas.microsoft.com/office/word/2012/wordml" xmlns:w16cex="http://schemas.microsoft.com/office/word/2018/wordml/cex" xmlns:w16cid="http://schemas.microsoft.com/office/word/2016/wordml/cid" xmlns:w16="http://schemas.microsoft.com/office/word/2018/wordml" xmlns:w16sdtdh="http://schemas.microsoft.com/office/word/2020/wordml/sdtdatahash" xmlns:w16se="http://schemas.microsoft.com/office/word/2015/wordml/symex" xmlns:wpg="http://schemas.microsoft.com/office/word/2010/wordprocessingGroup" xmlns:wpi="http://schemas.microsoft.com/office/word/2010/wordprocessingInk" xmlns:wne="http://schemas.microsoft.com/office/word/2006/wordml" xmlns:wps="http://schemas.microsoft.com/office/word/2010/wordprocessingShape" mc:Ignorable="w14 w15 w16se w16cid w16 w16cex w16sdtdh wp14">
   <w:body>
     <w:p>
       <w:pPr>
@@ -2320,6 +2320,12 @@
         </w:rPr>
         <w:t>Como é a distribuição dessa variável?</w:t>
       </w:r>
+      <w:r>
+        <w:rPr>
+          <w:lang w:eastAsia="pt-BR"/>
+        </w:rPr>
+        <w:t xml:space="preserve"> (Ex: sns.countplot() ou distplot())</w:t>
+      </w:r>
     </w:p>
     <w:p>
       <w:pPr>
@@ -2338,6 +2344,12 @@
         </w:rPr>
         <w:t>Quais as medidas de tendência central e dispersão?</w:t>
       </w:r>
+      <w:r>
+        <w:rPr>
+          <w:lang w:eastAsia="pt-BR"/>
+        </w:rPr>
+        <w:t xml:space="preserve"> (Ex: sns.boxplot())</w:t>
+      </w:r>
     </w:p>
     <w:p>
       <w:pPr>
@@ -2376,6 +2388,12 @@
         </w:rPr>
         <w:t>Como a variável impacta na resposta?</w:t>
       </w:r>
+      <w:r>
+        <w:rPr>
+          <w:lang w:eastAsia="pt-BR"/>
+        </w:rPr>
+        <w:t xml:space="preserve"> (Ex: sns.barplot)</w:t>
+      </w:r>
     </w:p>
     <w:p>
       <w:pPr>
@@ -2392,7 +2410,43 @@
         <w:rPr>
           <w:lang w:eastAsia="pt-BR"/>
         </w:rPr>
+        <w:t>Qual a linha de tendência? (Ex: sns,regplot)</w:t>
+      </w:r>
+    </w:p>
+    <w:p>
+      <w:pPr>
+        <w:pStyle w:val="PargrafodaLista"/>
+        <w:numPr>
+          <w:ilvl w:val="0"/>
+          <w:numId w:val="13"/>
+        </w:numPr>
+        <w:rPr>
+          <w:lang w:eastAsia="pt-BR"/>
+        </w:rPr>
+      </w:pPr>
+      <w:r>
+        <w:rPr>
+          <w:lang w:eastAsia="pt-BR"/>
+        </w:rPr>
         <w:t>Correlação.</w:t>
+      </w:r>
+      <w:r>
+        <w:rPr>
+          <w:lang w:eastAsia="pt-BR"/>
+        </w:rPr>
+        <w:t xml:space="preserve"> </w:t>
+      </w:r>
+      <w:r>
+        <w:rPr>
+          <w:lang w:eastAsia="pt-BR"/>
+        </w:rPr>
+        <w:t>(Ex: sns.heatmap(df.cor</w:t>
+      </w:r>
+      <w:r>
+        <w:rPr>
+          <w:lang w:eastAsia="pt-BR"/>
+        </w:rPr>
+        <w:t>r()))</w:t>
       </w:r>
     </w:p>
     <w:p>
@@ -2463,7 +2517,7 @@
 </file>
 
 <file path=word/numbering.xml><?xml version="1.0" encoding="utf-8"?>
-<w:numbering xmlns:wpc="http://schemas.microsoft.com/office/word/2010/wordprocessingCanvas" xmlns:cx="http://schemas.microsoft.com/office/drawing/2014/chartex" xmlns:cx1="http://schemas.microsoft.com/office/drawing/2015/9/8/chartex" xmlns:cx2="http://schemas.microsoft.com/office/drawing/2015/10/21/chartex" xmlns:cx3="http://schemas.microsoft.com/office/drawing/2016/5/9/chartex" xmlns:cx4="http://schemas.microsoft.com/office/drawing/2016/5/10/chartex" xmlns:cx5="http://schemas.microsoft.com/office/drawing/2016/5/11/chartex" xmlns:cx6="http://schemas.microsoft.com/office/drawing/2016/5/12/chartex" xmlns:cx7="http://schemas.microsoft.com/office/drawing/2016/5/13/chartex" xmlns:cx8="http://schemas.microsoft.com/office/drawing/2016/5/14/chartex" xmlns:mc="http://schemas.openxmlformats.org/markup-compatibility/2006" xmlns:aink="http://schemas.microsoft.com/office/drawing/2016/ink" xmlns:am3d="http://schemas.microsoft.com/office/drawing/2017/model3d" xmlns:o="urn:schemas-microsoft-com:office:office" xmlns:r="http://schemas.openxmlformats.org/officeDocument/2006/relationships" xmlns:m="http://schemas.openxmlformats.org/officeDocument/2006/math" xmlns:v="urn:schemas-microsoft-com:vml" xmlns:wp14="http://schemas.microsoft.com/office/word/2010/wordprocessingDrawing" xmlns:wp="http://schemas.openxmlformats.org/drawingml/2006/wordprocessingDrawing" xmlns:w10="urn:schemas-microsoft-com:office:word" xmlns:w="http://schemas.openxmlformats.org/wordprocessingml/2006/main" xmlns:w14="http://schemas.microsoft.com/office/word/2010/wordml" xmlns:w15="http://schemas.microsoft.com/office/word/2012/wordml" xmlns:w16cex="http://schemas.microsoft.com/office/word/2018/wordml/cex" xmlns:w16cid="http://schemas.microsoft.com/office/word/2016/wordml/cid" xmlns:w16="http://schemas.microsoft.com/office/word/2018/wordml" xmlns:w16sdtdh="http://schemas.microsoft.com/office/word/2020/wordml/sdtdatahash" xmlns:w16se="http://schemas.microsoft.com/office/word/2015/wordml/symex" xmlns:wpg="http://schemas.microsoft.com/office/word/2010/wordprocessingGroup" xmlns:wpi="http://schemas.microsoft.com/office/word/2010/wordprocessingInk" xmlns:wne="http://schemas.microsoft.com/office/word/2006/wordml" xmlns:wps="http://schemas.microsoft.com/office/word/2010/wordprocessingShape" mc:Ignorable="w14 w15 w16se w16cid w16 w16cex w16sdtdh wp14">
+<w:numbering xmlns:wpc="http://schemas.microsoft.com/office/word/2010/wordprocessingCanvas" xmlns:cx="http://schemas.microsoft.com/office/drawing/2014/chartex" xmlns:cx1="http://schemas.microsoft.com/office/drawing/2015/9/8/chartex" xmlns:cx2="http://schemas.microsoft.com/office/drawing/2015/10/21/chartex" xmlns:cx3="http://schemas.microsoft.com/office/drawing/2016/5/9/chartex" xmlns:cx4="http://schemas.microsoft.com/office/drawing/2016/5/10/chartex" xmlns:cx5="http://schemas.microsoft.com/office/drawing/2016/5/11/chartex" xmlns:cx6="http://schemas.microsoft.com/office/drawing/2016/5/12/chartex" xmlns:cx7="http://schemas.microsoft.com/office/drawing/2016/5/13/chartex" xmlns:cx8="http://schemas.microsoft.com/office/drawing/2016/5/14/chartex" xmlns:mc="http://schemas.openxmlformats.org/markup-compatibility/2006" xmlns:aink="http://schemas.microsoft.com/office/drawing/2016/ink" xmlns:am3d="http://schemas.microsoft.com/office/drawing/2017/model3d" xmlns:o="urn:schemas-microsoft-com:office:office" xmlns:oel="http://schemas.microsoft.com/office/2019/extlst" xmlns:r="http://schemas.openxmlformats.org/officeDocument/2006/relationships" xmlns:m="http://schemas.openxmlformats.org/officeDocument/2006/math" xmlns:v="urn:schemas-microsoft-com:vml" xmlns:wp14="http://schemas.microsoft.com/office/word/2010/wordprocessingDrawing" xmlns:wp="http://schemas.openxmlformats.org/drawingml/2006/wordprocessingDrawing" xmlns:w10="urn:schemas-microsoft-com:office:word" xmlns:w="http://schemas.openxmlformats.org/wordprocessingml/2006/main" xmlns:w14="http://schemas.microsoft.com/office/word/2010/wordml" xmlns:w15="http://schemas.microsoft.com/office/word/2012/wordml" xmlns:w16cex="http://schemas.microsoft.com/office/word/2018/wordml/cex" xmlns:w16cid="http://schemas.microsoft.com/office/word/2016/wordml/cid" xmlns:w16="http://schemas.microsoft.com/office/word/2018/wordml" xmlns:w16sdtdh="http://schemas.microsoft.com/office/word/2020/wordml/sdtdatahash" xmlns:w16se="http://schemas.microsoft.com/office/word/2015/wordml/symex" xmlns:wpg="http://schemas.microsoft.com/office/word/2010/wordprocessingGroup" xmlns:wpi="http://schemas.microsoft.com/office/word/2010/wordprocessingInk" xmlns:wne="http://schemas.microsoft.com/office/word/2006/wordml" xmlns:wps="http://schemas.microsoft.com/office/word/2010/wordprocessingShape" mc:Ignorable="w14 w15 w16se w16cid w16 w16cex w16sdtdh wp14">
   <w:abstractNum w:abstractNumId="0" w15:restartNumberingAfterBreak="0">
     <w:nsid w:val="050E0E83"/>
     <w:multiLevelType w:val="hybridMultilevel"/>
@@ -4017,46 +4071,46 @@
       </w:rPr>
     </w:lvl>
   </w:abstractNum>
-  <w:num w:numId="1">
+  <w:num w:numId="1" w16cid:durableId="1870412499">
     <w:abstractNumId w:val="6"/>
   </w:num>
-  <w:num w:numId="2">
+  <w:num w:numId="2" w16cid:durableId="973680325">
     <w:abstractNumId w:val="11"/>
   </w:num>
-  <w:num w:numId="3">
+  <w:num w:numId="3" w16cid:durableId="469129793">
     <w:abstractNumId w:val="12"/>
   </w:num>
-  <w:num w:numId="4">
+  <w:num w:numId="4" w16cid:durableId="1439255510">
     <w:abstractNumId w:val="13"/>
   </w:num>
-  <w:num w:numId="5">
+  <w:num w:numId="5" w16cid:durableId="1594971994">
     <w:abstractNumId w:val="7"/>
   </w:num>
-  <w:num w:numId="6">
+  <w:num w:numId="6" w16cid:durableId="1336689998">
     <w:abstractNumId w:val="0"/>
   </w:num>
-  <w:num w:numId="7">
+  <w:num w:numId="7" w16cid:durableId="1815872013">
     <w:abstractNumId w:val="9"/>
   </w:num>
-  <w:num w:numId="8">
+  <w:num w:numId="8" w16cid:durableId="1597442166">
     <w:abstractNumId w:val="1"/>
   </w:num>
-  <w:num w:numId="9">
+  <w:num w:numId="9" w16cid:durableId="1358190132">
     <w:abstractNumId w:val="10"/>
   </w:num>
-  <w:num w:numId="10">
+  <w:num w:numId="10" w16cid:durableId="1127967405">
     <w:abstractNumId w:val="3"/>
   </w:num>
-  <w:num w:numId="11">
+  <w:num w:numId="11" w16cid:durableId="985663621">
     <w:abstractNumId w:val="4"/>
   </w:num>
-  <w:num w:numId="12">
+  <w:num w:numId="12" w16cid:durableId="1711419086">
     <w:abstractNumId w:val="5"/>
   </w:num>
-  <w:num w:numId="13">
+  <w:num w:numId="13" w16cid:durableId="223218945">
     <w:abstractNumId w:val="2"/>
   </w:num>
-  <w:num w:numId="14">
+  <w:num w:numId="14" w16cid:durableId="544567443">
     <w:abstractNumId w:val="8"/>
   </w:num>
 </w:numbering>

</xml_diff>

<commit_message>
Data preparation is Done
</commit_message>
<xml_diff>
--- a/docs/Project_description.docx
+++ b/docs/Project_description.docx
@@ -2505,7 +2505,284 @@
         <w:t>Como as variáveis se relacionam?</w:t>
       </w:r>
     </w:p>
+    <w:p>
+      <w:pPr>
+        <w:pStyle w:val="Ttulo2"/>
+      </w:pPr>
+      <w:r>
+        <w:lastRenderedPageBreak/>
+        <w:t>Preparação dos dados</w:t>
+      </w:r>
+    </w:p>
+    <w:p>
+      <w:r>
+        <w:t>O aprendizado da maioria dos algoritmos de ML é facilitado com dados numéricos, na mesma escala.</w:t>
+      </w:r>
+    </w:p>
     <w:p/>
+    <w:p>
+      <w:pPr>
+        <w:pStyle w:val="PargrafodaLista"/>
+        <w:numPr>
+          <w:ilvl w:val="0"/>
+          <w:numId w:val="14"/>
+        </w:numPr>
+      </w:pPr>
+      <w:r>
+        <w:t>Transformar dados categóricos em numérico</w:t>
+      </w:r>
+      <w:r>
+        <w:t>s:</w:t>
+      </w:r>
+    </w:p>
+    <w:p>
+      <w:pPr>
+        <w:pStyle w:val="PargrafodaLista"/>
+        <w:numPr>
+          <w:ilvl w:val="1"/>
+          <w:numId w:val="14"/>
+        </w:numPr>
+      </w:pPr>
+      <w:r>
+        <w:t>Conversão de features categóricas para numéricas (Encoding)</w:t>
+      </w:r>
+      <w:r>
+        <w:t>- Existem vários tipos de encoding: One hot encoding</w:t>
+      </w:r>
+      <w:r>
+        <w:t xml:space="preserve"> (Funciona para níveis de estado)</w:t>
+      </w:r>
+      <w:r>
+        <w:t>, Label encoding</w:t>
+      </w:r>
+      <w:r>
+        <w:t xml:space="preserve"> (Não existe relação entre as categorias)</w:t>
+      </w:r>
+      <w:r>
+        <w:t>, Ordinal encoding</w:t>
+      </w:r>
+      <w:r>
+        <w:t xml:space="preserve"> (Existe uma relação ordinal entre as categorias)</w:t>
+      </w:r>
+      <w:r>
+        <w:t>, Target encoding</w:t>
+      </w:r>
+      <w:r>
+        <w:t xml:space="preserve"> (Leva em consideração a variável target para determinada categoria, funciona muito bem para muitos níveis de categorias)</w:t>
+      </w:r>
+      <w:r>
+        <w:t>, Frequency encoding e Embedding Encoding</w:t>
+      </w:r>
+      <w:r>
+        <w:t xml:space="preserve"> (Utilizada dentro de redes neurais profundas, geralmente quando se trata sobre NLP)</w:t>
+      </w:r>
+      <w:r>
+        <w:t>.</w:t>
+      </w:r>
+    </w:p>
+    <w:p>
+      <w:pPr>
+        <w:pStyle w:val="PargrafodaLista"/>
+        <w:numPr>
+          <w:ilvl w:val="1"/>
+          <w:numId w:val="14"/>
+        </w:numPr>
+      </w:pPr>
+      <w:r>
+        <w:t>Transformação de natureza.</w:t>
+      </w:r>
+    </w:p>
+    <w:p>
+      <w:pPr>
+        <w:pStyle w:val="PargrafodaLista"/>
+        <w:numPr>
+          <w:ilvl w:val="0"/>
+          <w:numId w:val="14"/>
+        </w:numPr>
+      </w:pPr>
+      <w:r>
+        <w:t>Deixar os dados numéricos na mesma escala:</w:t>
+      </w:r>
+    </w:p>
+    <w:p>
+      <w:pPr>
+        <w:pStyle w:val="PargrafodaLista"/>
+        <w:numPr>
+          <w:ilvl w:val="1"/>
+          <w:numId w:val="14"/>
+        </w:numPr>
+      </w:pPr>
+      <w:r>
+        <w:t>Normalização: Rescala o centro para 0 com desvio-padrão igual a 1 (Muito utilizado em dados com distribuição normal</w:t>
+      </w:r>
+      <w:r>
+        <w:t>/gaussiana).</w:t>
+      </w:r>
+    </w:p>
+    <w:p>
+      <w:pPr>
+        <w:pStyle w:val="PargrafodaLista"/>
+        <w:numPr>
+          <w:ilvl w:val="1"/>
+          <w:numId w:val="14"/>
+        </w:numPr>
+      </w:pPr>
+      <w:r>
+        <w:t>Rescaling: Rescala para o intervalo entre 0 e 1 (</w:t>
+      </w:r>
+      <w:r>
+        <w:rPr>
+          <w:b/>
+          <w:bCs/>
+        </w:rPr>
+        <w:t>Muito utilizado em distribuições não gaussianas</w:t>
+      </w:r>
+      <w:r>
+        <w:rPr>
+          <w:b/>
+          <w:bCs/>
+        </w:rPr>
+        <w:t>)</w:t>
+      </w:r>
+      <w:r>
+        <w:t>.</w:t>
+      </w:r>
+    </w:p>
+    <w:p/>
+    <w:p>
+      <w:r>
+        <w:t>- Normalização:  (variável-média)/Desvio padrão (Pacote do scikit-learn)</w:t>
+      </w:r>
+    </w:p>
+    <w:p>
+      <w:r>
+        <w:t>- Rescaling: xi – média / (xmax – xmin) (O Min-max scaler é sensível aos outliers).</w:t>
+      </w:r>
+      <w:r>
+        <w:t xml:space="preserve"> Para variáveis com </w:t>
+      </w:r>
+      <w:r>
+        <w:t>outliers pode-se utilizar o robust scale.</w:t>
+      </w:r>
+    </w:p>
+    <w:p/>
+    <w:p>
+      <w:pPr>
+        <w:rPr>
+          <w:b/>
+          <w:bCs/>
+        </w:rPr>
+      </w:pPr>
+      <w:r>
+        <w:rPr>
+          <w:b/>
+          <w:bCs/>
+        </w:rPr>
+        <w:t>Tipos de transformação:</w:t>
+      </w:r>
+    </w:p>
+    <w:p>
+      <w:r>
+        <w:t xml:space="preserve">Transformação de grandeza: Trazer sua variável resposta o mais próximo possível de uma distribuição normal. A maioria dos algoritmos foram desenvolvidos em cima de algumas premissas, e uma dessas premissas é a distribuição normal da variável resposta. </w:t>
+      </w:r>
+    </w:p>
+    <w:p>
+      <w:r>
+        <w:t xml:space="preserve">Transformação de natureza:  </w:t>
+      </w:r>
+      <w:r>
+        <w:t>Trazer as variáveis mais próximas de sua real natureza. Alguns exemplos seria variáveis com natureza cíclicas. Ao utilizar a transformação de seno e cosseno na variável, aumenta a dimensionalidade acrescentando mais uma coluna, entretanto, o ganho de informação é maior do que essa por causa do aumento de dimensionalidade.</w:t>
+      </w:r>
+    </w:p>
+    <w:p>
+      <w:r>
+        <w:t>Exemplos:</w:t>
+      </w:r>
+    </w:p>
+    <w:p>
+      <w:pPr>
+        <w:pStyle w:val="PargrafodaLista"/>
+        <w:numPr>
+          <w:ilvl w:val="0"/>
+          <w:numId w:val="15"/>
+        </w:numPr>
+      </w:pPr>
+      <w:r>
+        <w:t>Transformação logarítimica</w:t>
+      </w:r>
+      <w:r>
+        <w:t xml:space="preserve"> (Transformação de grandeza)</w:t>
+      </w:r>
+    </w:p>
+    <w:p>
+      <w:pPr>
+        <w:pStyle w:val="PargrafodaLista"/>
+        <w:numPr>
+          <w:ilvl w:val="0"/>
+          <w:numId w:val="15"/>
+        </w:numPr>
+      </w:pPr>
+      <w:r>
+        <w:t>Box-Cox Trasformation</w:t>
+      </w:r>
+      <w:r>
+        <w:t xml:space="preserve"> (Transformação de grandeza)</w:t>
+      </w:r>
+    </w:p>
+    <w:p>
+      <w:pPr>
+        <w:pStyle w:val="PargrafodaLista"/>
+        <w:numPr>
+          <w:ilvl w:val="0"/>
+          <w:numId w:val="15"/>
+        </w:numPr>
+      </w:pPr>
+      <w:r>
+        <w:t>Cube-root Transformation</w:t>
+      </w:r>
+      <w:r>
+        <w:t xml:space="preserve"> (Transformação de grandeza)</w:t>
+      </w:r>
+    </w:p>
+    <w:p>
+      <w:pPr>
+        <w:pStyle w:val="PargrafodaLista"/>
+        <w:numPr>
+          <w:ilvl w:val="0"/>
+          <w:numId w:val="15"/>
+        </w:numPr>
+      </w:pPr>
+      <w:r>
+        <w:t>Square-root Transformation</w:t>
+      </w:r>
+      <w:r>
+        <w:t xml:space="preserve"> (Transformação de grandeza)</w:t>
+      </w:r>
+    </w:p>
+    <w:p>
+      <w:pPr>
+        <w:pStyle w:val="PargrafodaLista"/>
+        <w:numPr>
+          <w:ilvl w:val="0"/>
+          <w:numId w:val="15"/>
+        </w:numPr>
+      </w:pPr>
+      <w:r>
+        <w:t>Sine and Cosine Transformation</w:t>
+      </w:r>
+      <w:r>
+        <w:t xml:space="preserve"> (Transformação de n</w:t>
+      </w:r>
+      <w:r>
+        <w:t>atureza)</w:t>
+      </w:r>
+    </w:p>
+    <w:p>
+      <w:pPr>
+        <w:pStyle w:val="PargrafodaLista"/>
+        <w:ind w:left="2149" w:firstLine="0"/>
+      </w:pPr>
+    </w:p>
     <w:sectPr>
       <w:pgSz w:w="11906" w:h="16838"/>
       <w:pgMar w:top="1701" w:right="1134" w:bottom="1134" w:left="1701" w:header="709" w:footer="709" w:gutter="0"/>
@@ -3410,7 +3687,7 @@
         <w:rFonts w:ascii="Symbol" w:hAnsi="Symbol" w:hint="default"/>
       </w:rPr>
     </w:lvl>
-    <w:lvl w:ilvl="1" w:tplc="04160003" w:tentative="1">
+    <w:lvl w:ilvl="1" w:tplc="04160003">
       <w:start w:val="1"/>
       <w:numFmt w:val="bullet"/>
       <w:lvlText w:val="o"/>
@@ -4069,6 +4346,95 @@
       <w:rPr>
         <w:rFonts w:ascii="Wingdings" w:hAnsi="Wingdings" w:hint="default"/>
       </w:rPr>
+    </w:lvl>
+  </w:abstractNum>
+  <w:abstractNum w:abstractNumId="14" w15:restartNumberingAfterBreak="0">
+    <w:nsid w:val="7C9127CD"/>
+    <w:multiLevelType w:val="hybridMultilevel"/>
+    <w:tmpl w:val="B8982E82"/>
+    <w:lvl w:ilvl="0" w:tplc="60586868">
+      <w:start w:val="1"/>
+      <w:numFmt w:val="decimal"/>
+      <w:lvlText w:val="%1."/>
+      <w:lvlJc w:val="left"/>
+      <w:pPr>
+        <w:ind w:left="1069" w:hanging="360"/>
+      </w:pPr>
+      <w:rPr>
+        <w:rFonts w:hint="default"/>
+      </w:rPr>
+    </w:lvl>
+    <w:lvl w:ilvl="1" w:tplc="04160019" w:tentative="1">
+      <w:start w:val="1"/>
+      <w:numFmt w:val="lowerLetter"/>
+      <w:lvlText w:val="%2."/>
+      <w:lvlJc w:val="left"/>
+      <w:pPr>
+        <w:ind w:left="1789" w:hanging="360"/>
+      </w:pPr>
+    </w:lvl>
+    <w:lvl w:ilvl="2" w:tplc="0416001B" w:tentative="1">
+      <w:start w:val="1"/>
+      <w:numFmt w:val="lowerRoman"/>
+      <w:lvlText w:val="%3."/>
+      <w:lvlJc w:val="right"/>
+      <w:pPr>
+        <w:ind w:left="2509" w:hanging="180"/>
+      </w:pPr>
+    </w:lvl>
+    <w:lvl w:ilvl="3" w:tplc="0416000F" w:tentative="1">
+      <w:start w:val="1"/>
+      <w:numFmt w:val="decimal"/>
+      <w:lvlText w:val="%4."/>
+      <w:lvlJc w:val="left"/>
+      <w:pPr>
+        <w:ind w:left="3229" w:hanging="360"/>
+      </w:pPr>
+    </w:lvl>
+    <w:lvl w:ilvl="4" w:tplc="04160019" w:tentative="1">
+      <w:start w:val="1"/>
+      <w:numFmt w:val="lowerLetter"/>
+      <w:lvlText w:val="%5."/>
+      <w:lvlJc w:val="left"/>
+      <w:pPr>
+        <w:ind w:left="3949" w:hanging="360"/>
+      </w:pPr>
+    </w:lvl>
+    <w:lvl w:ilvl="5" w:tplc="0416001B" w:tentative="1">
+      <w:start w:val="1"/>
+      <w:numFmt w:val="lowerRoman"/>
+      <w:lvlText w:val="%6."/>
+      <w:lvlJc w:val="right"/>
+      <w:pPr>
+        <w:ind w:left="4669" w:hanging="180"/>
+      </w:pPr>
+    </w:lvl>
+    <w:lvl w:ilvl="6" w:tplc="0416000F" w:tentative="1">
+      <w:start w:val="1"/>
+      <w:numFmt w:val="decimal"/>
+      <w:lvlText w:val="%7."/>
+      <w:lvlJc w:val="left"/>
+      <w:pPr>
+        <w:ind w:left="5389" w:hanging="360"/>
+      </w:pPr>
+    </w:lvl>
+    <w:lvl w:ilvl="7" w:tplc="04160019" w:tentative="1">
+      <w:start w:val="1"/>
+      <w:numFmt w:val="lowerLetter"/>
+      <w:lvlText w:val="%8."/>
+      <w:lvlJc w:val="left"/>
+      <w:pPr>
+        <w:ind w:left="6109" w:hanging="360"/>
+      </w:pPr>
+    </w:lvl>
+    <w:lvl w:ilvl="8" w:tplc="0416001B" w:tentative="1">
+      <w:start w:val="1"/>
+      <w:numFmt w:val="lowerRoman"/>
+      <w:lvlText w:val="%9."/>
+      <w:lvlJc w:val="right"/>
+      <w:pPr>
+        <w:ind w:left="6829" w:hanging="180"/>
+      </w:pPr>
     </w:lvl>
   </w:abstractNum>
   <w:num w:numId="1" w16cid:durableId="1870412499">
@@ -4112,6 +4478,9 @@
   </w:num>
   <w:num w:numId="14" w16cid:durableId="544567443">
     <w:abstractNumId w:val="8"/>
+  </w:num>
+  <w:num w:numId="15" w16cid:durableId="371348623">
+    <w:abstractNumId w:val="14"/>
   </w:num>
 </w:numbering>
 </file>

</xml_diff>